<commit_message>
Added ipython notebooks of my analysis
</commit_message>
<xml_diff>
--- a/2. Prepared_Data/ReadMe.docx
+++ b/2. Prepared_Data/ReadMe.docx
@@ -11,8 +11,19 @@
         </w:numPr>
       </w:pPr>
       <w:r>
-        <w:t>This folder does not contain the original data. Every data here has been modified in some way. For example. The original dataset was for three countries, Spain, Germany and France. Since most of my audience are likely to come from Ghana, I decided to replace Spain with Accra, Germany with Kumasi and France with Bolga</w:t>
-      </w:r>
+        <w:t>This folder does not contain the original data. Every data here has been modified in some way. For example. The original dataset was for three countries, Spain, Germany and France. Since most of my audience are likely to</w:t>
+      </w:r>
+      <w:r>
+        <w:t xml:space="preserve"> have</w:t>
+      </w:r>
+      <w:r>
+        <w:t xml:space="preserve"> come from Ghana, I decided to replace Spain with Accra, Germany with Kumasi and France with </w:t>
+      </w:r>
+      <w:proofErr w:type="spellStart"/>
+      <w:r>
+        <w:t>Bolga</w:t>
+      </w:r>
+      <w:proofErr w:type="spellEnd"/>
       <w:r>
         <w:t xml:space="preserve">-all of which are the capital cities of 3 regions in Ghana. </w:t>
       </w:r>
@@ -37,15 +48,8 @@
     </w:p>
     <w:p>
       <w:pPr>
-        <w:pStyle w:val="ListParagraph"/>
-        <w:numPr>
-          <w:ilvl w:val="0"/>
-          <w:numId w:val="1"/>
-        </w:numPr>
-      </w:pPr>
-      <w:r>
-        <w:t>In the” Test data appended to train data.csv” file, I appended the test data to the train data to rebuild a new model for the purpose of validating my main model.</w:t>
-      </w:r>
+        <w:ind w:left="360"/>
+      </w:pPr>
     </w:p>
     <w:sectPr>
       <w:pgSz w:w="12240" w:h="15840"/>

</xml_diff>